<commit_message>
Added IEEE conference Word output template
</commit_message>
<xml_diff>
--- a/docs/index.docx
+++ b/docs/index.docx
@@ -273,14 +273,28 @@
         <w:t xml:space="preserve"> </w:t>
       </w:r>
       <w:r>
-        <w:t xml:space="preserve">Tan and Le (</w:t>
+        <w:t xml:space="preserve">(</w:t>
+      </w:r>
+      <w:hyperlink w:anchor="ref-he_deep_2016">
+        <w:r>
+          <w:rPr>
+            <w:rStyle w:val="Hyperlink"/>
+          </w:rPr>
+          <w:t xml:space="preserve">He et al. 2016</w:t>
+        </w:r>
+      </w:hyperlink>
+      <w:r>
+        <w:t xml:space="preserve">;</w:t>
+      </w:r>
+      <w:r>
+        <w:t xml:space="preserve"> </w:t>
       </w:r>
       <w:hyperlink w:anchor="ref-tan_efficientnet:_2019">
         <w:r>
           <w:rPr>
             <w:rStyle w:val="Hyperlink"/>
           </w:rPr>
-          <w:t xml:space="preserve">2019</w:t>
+          <w:t xml:space="preserve">Tan and Le 2019</w:t>
         </w:r>
       </w:hyperlink>
       <w:r>

</xml_diff>

<commit_message>
Added a page break
</commit_message>
<xml_diff>
--- a/docs/index.docx
+++ b/docs/index.docx
@@ -31,7 +31,7 @@
         <w:pStyle w:val="Author"/>
       </w:pPr>
       <w:r>
-        <w:t xml:space="preserve">Abdulwasiu Bamidele Popoola</w:t>
+        <w:t xml:space="preserve">Abdulwasiu B. Popoola</w:t>
       </w:r>
     </w:p>
     <w:p>
@@ -799,6 +799,11 @@
       </w:pPr>
       <w:r>
         <w:t xml:space="preserve">The authors wish to acknowledge the efforts of the entire team at Arewa Data Science Academy for their dedication and commitment towards democratizing data science knowledge, and particularly for their guidance and mentorship during the Deep Learning Cohort 2 fellowship and throughout this capstone project.</w:t>
+      </w:r>
+    </w:p>
+    <w:p>
+      <w:r>
+        <w:br w:type="page"/>
       </w:r>
     </w:p>
     <w:bookmarkEnd w:id="37"/>

</xml_diff>